<commit_message>
Effects & Animations - Working
</commit_message>
<xml_diff>
--- a/Documento de Diseño de Videojuegos - Chomp_Man.docx
+++ b/Documento de Diseño de Videojuegos - Chomp_Man.docx
@@ -389,7 +389,7 @@
           <w:sz w:val="24"/>
           <w:szCs w:val="24"/>
         </w:rPr>
-        <w:t>Natalia Castellanos Gómez</w:t>
+        <w:t>Gabriel Calderón</w:t>
       </w:r>
     </w:p>
     <w:p>
@@ -401,31 +401,83 @@
           <w:rFonts w:ascii="Arial" w:eastAsia="Arial" w:hAnsi="Arial" w:cs="Arial"/>
           <w:sz w:val="24"/>
           <w:szCs w:val="24"/>
+        </w:rPr>
+      </w:pPr>
+    </w:p>
+    <w:p>
+      <w:pPr>
+        <w:spacing w:line="276" w:lineRule="auto"/>
+        <w:ind w:left="2880"/>
+        <w:rPr>
+          <w:rFonts w:ascii="Arial" w:eastAsia="Arial" w:hAnsi="Arial" w:cs="Arial"/>
+          <w:sz w:val="20"/>
+          <w:szCs w:val="20"/>
           <w:highlight w:val="yellow"/>
         </w:rPr>
       </w:pPr>
       <w:r>
         <w:rPr>
           <w:rFonts w:ascii="Arial" w:eastAsia="Arial" w:hAnsi="Arial" w:cs="Arial"/>
-          <w:sz w:val="24"/>
-          <w:szCs w:val="24"/>
-        </w:rPr>
-        <w:t>Líder Técnico Desarrollo Videojuegos</w:t>
-      </w:r>
-      <w:r>
-        <w:rPr>
-          <w:rFonts w:ascii="Arial" w:eastAsia="Arial" w:hAnsi="Arial" w:cs="Arial"/>
-          <w:sz w:val="24"/>
-          <w:szCs w:val="24"/>
-          <w:highlight w:val="yellow"/>
-        </w:rPr>
-        <w:t xml:space="preserve"> </w:t>
+          <w:sz w:val="20"/>
+          <w:szCs w:val="20"/>
+        </w:rPr>
+        <w:t xml:space="preserve">Fecha:         </w:t>
+      </w:r>
+      <w:r>
+        <w:rPr>
+          <w:rFonts w:ascii="Arial" w:eastAsia="Arial" w:hAnsi="Arial" w:cs="Arial"/>
+          <w:sz w:val="20"/>
+          <w:szCs w:val="20"/>
+        </w:rPr>
+        <w:t>30</w:t>
+      </w:r>
+      <w:r>
+        <w:rPr>
+          <w:rFonts w:ascii="Arial" w:eastAsia="Arial" w:hAnsi="Arial" w:cs="Arial"/>
+          <w:sz w:val="20"/>
+          <w:szCs w:val="20"/>
+        </w:rPr>
+        <w:t xml:space="preserve"> de </w:t>
+      </w:r>
+      <w:r>
+        <w:rPr>
+          <w:rFonts w:ascii="Arial" w:eastAsia="Arial" w:hAnsi="Arial" w:cs="Arial"/>
+          <w:sz w:val="20"/>
+          <w:szCs w:val="20"/>
+        </w:rPr>
+        <w:t>julio</w:t>
+      </w:r>
+      <w:r>
+        <w:rPr>
+          <w:rFonts w:ascii="Arial" w:eastAsia="Arial" w:hAnsi="Arial" w:cs="Arial"/>
+          <w:sz w:val="20"/>
+          <w:szCs w:val="20"/>
+        </w:rPr>
+        <w:t xml:space="preserve"> del 2023</w:t>
       </w:r>
     </w:p>
     <w:p>
       <w:pPr>
         <w:spacing w:line="276" w:lineRule="auto"/>
-        <w:ind w:right="80"/>
+        <w:ind w:left="2880"/>
+        <w:rPr>
+          <w:rFonts w:ascii="Arial" w:eastAsia="Arial" w:hAnsi="Arial" w:cs="Arial"/>
+          <w:sz w:val="20"/>
+          <w:szCs w:val="20"/>
+        </w:rPr>
+      </w:pPr>
+      <w:r>
+        <w:rPr>
+          <w:rFonts w:ascii="Arial" w:eastAsia="Arial" w:hAnsi="Arial" w:cs="Arial"/>
+          <w:sz w:val="20"/>
+          <w:szCs w:val="20"/>
+        </w:rPr>
+        <w:t>Ciudad:         Bogotá D. C.</w:t>
+      </w:r>
+    </w:p>
+    <w:p>
+      <w:pPr>
+        <w:ind w:left="2880"/>
         <w:rPr>
           <w:rFonts w:ascii="Arial" w:eastAsia="Arial" w:hAnsi="Arial" w:cs="Arial"/>
           <w:b/>
@@ -437,89 +489,10 @@
       <w:r>
         <w:rPr>
           <w:rFonts w:ascii="Arial" w:eastAsia="Arial" w:hAnsi="Arial" w:cs="Arial"/>
-          <w:b/>
-          <w:color w:val="002060"/>
-          <w:sz w:val="24"/>
-          <w:szCs w:val="24"/>
-        </w:rPr>
-        <w:t xml:space="preserve"> </w:t>
-      </w:r>
-    </w:p>
-    <w:p>
-      <w:pPr>
-        <w:spacing w:line="276" w:lineRule="auto"/>
-        <w:ind w:left="3600" w:firstLine="660"/>
-        <w:jc w:val="center"/>
-        <w:rPr>
-          <w:rFonts w:ascii="Arial" w:eastAsia="Arial" w:hAnsi="Arial" w:cs="Arial"/>
           <w:sz w:val="20"/>
           <w:szCs w:val="20"/>
-          <w:highlight w:val="yellow"/>
-        </w:rPr>
-      </w:pPr>
-      <w:r>
-        <w:rPr>
-          <w:rFonts w:ascii="Arial" w:eastAsia="Arial" w:hAnsi="Arial" w:cs="Arial"/>
-          <w:sz w:val="20"/>
-          <w:szCs w:val="20"/>
-        </w:rPr>
-        <w:t xml:space="preserve">             </w:t>
-      </w:r>
-      <w:r>
-        <w:rPr>
-          <w:rFonts w:ascii="Arial" w:eastAsia="Arial" w:hAnsi="Arial" w:cs="Arial"/>
-          <w:sz w:val="20"/>
-          <w:szCs w:val="20"/>
-        </w:rPr>
-        <w:tab/>
-        <w:t xml:space="preserve">     Fecha:         11 de abril del 2023</w:t>
-      </w:r>
-    </w:p>
-    <w:p>
-      <w:pPr>
-        <w:spacing w:line="276" w:lineRule="auto"/>
-        <w:ind w:left="3600" w:firstLine="660"/>
-        <w:rPr>
-          <w:rFonts w:ascii="Arial" w:eastAsia="Arial" w:hAnsi="Arial" w:cs="Arial"/>
-          <w:sz w:val="20"/>
-          <w:szCs w:val="20"/>
-        </w:rPr>
-      </w:pPr>
-      <w:r>
-        <w:rPr>
-          <w:rFonts w:ascii="Arial" w:eastAsia="Arial" w:hAnsi="Arial" w:cs="Arial"/>
-          <w:sz w:val="20"/>
-          <w:szCs w:val="20"/>
-        </w:rPr>
-        <w:t xml:space="preserve">                         Ciudad:         Bogotá D. C.</w:t>
-      </w:r>
-    </w:p>
-    <w:p>
-      <w:pPr>
-        <w:rPr>
-          <w:rFonts w:ascii="Arial" w:eastAsia="Arial" w:hAnsi="Arial" w:cs="Arial"/>
-          <w:b/>
-          <w:color w:val="002060"/>
-          <w:sz w:val="24"/>
-          <w:szCs w:val="24"/>
-        </w:rPr>
-      </w:pPr>
-      <w:r>
-        <w:rPr>
-          <w:rFonts w:ascii="Arial" w:eastAsia="Arial" w:hAnsi="Arial" w:cs="Arial"/>
-          <w:sz w:val="20"/>
-          <w:szCs w:val="20"/>
-        </w:rPr>
-        <w:t xml:space="preserve">                          </w:t>
-      </w:r>
-      <w:r>
-        <w:rPr>
-          <w:rFonts w:ascii="Arial" w:eastAsia="Arial" w:hAnsi="Arial" w:cs="Arial"/>
-          <w:sz w:val="20"/>
-          <w:szCs w:val="20"/>
-        </w:rPr>
-        <w:tab/>
-        <w:t xml:space="preserve">                                                               Versión:        1</w:t>
+        </w:rPr>
+        <w:t>Versión:        1</w:t>
       </w:r>
     </w:p>
     <w:p/>
@@ -534,7 +507,6 @@
         <w:rPr>
           <w:noProof/>
         </w:rPr>
-        <w:lastRenderedPageBreak/>
         <w:drawing>
           <wp:anchor distT="114300" distB="114300" distL="114300" distR="114300" simplePos="0" relativeHeight="251659264" behindDoc="0" locked="0" layoutInCell="1" hidden="0" allowOverlap="1" wp14:anchorId="6DEECB27" wp14:editId="7CF490C6">
             <wp:simplePos x="0" y="0"/>
@@ -646,6 +618,7 @@
                 <w:sz w:val="26"/>
                 <w:szCs w:val="26"/>
               </w:rPr>
+              <w:lastRenderedPageBreak/>
               <w:t>Identificación del proyecto</w:t>
             </w:r>
           </w:p>
@@ -1571,7 +1544,7 @@
         <w:ind w:left="720"/>
         <w:rPr>
           <w:rFonts w:ascii="Arial" w:eastAsia="Arial" w:hAnsi="Arial" w:cs="Arial"/>
-          <w:b/>
+          <w:bCs/>
           <w:color w:val="5665AC"/>
         </w:rPr>
       </w:pPr>
@@ -1580,10 +1553,35 @@
           <w:rFonts w:ascii="Arial" w:eastAsia="Arial" w:hAnsi="Arial" w:cs="Arial"/>
           <w:b/>
           <w:color w:val="5665AC"/>
-          <w:highlight w:val="yellow"/>
         </w:rPr>
         <w:t>Tipo de gráficos:</w:t>
       </w:r>
+      <w:r>
+        <w:rPr>
+          <w:rFonts w:ascii="Arial" w:eastAsia="Arial" w:hAnsi="Arial" w:cs="Arial"/>
+          <w:b/>
+          <w:color w:val="5665AC"/>
+        </w:rPr>
+        <w:t xml:space="preserve"> </w:t>
+      </w:r>
+      <w:proofErr w:type="spellStart"/>
+      <w:r>
+        <w:rPr>
+          <w:rFonts w:ascii="Arial" w:eastAsia="Arial" w:hAnsi="Arial" w:cs="Arial"/>
+          <w:bCs/>
+          <w:color w:val="5665AC"/>
+        </w:rPr>
+        <w:t>Chomp</w:t>
+      </w:r>
+      <w:proofErr w:type="spellEnd"/>
+      <w:r>
+        <w:rPr>
+          <w:rFonts w:ascii="Arial" w:eastAsia="Arial" w:hAnsi="Arial" w:cs="Arial"/>
+          <w:bCs/>
+          <w:color w:val="5665AC"/>
+        </w:rPr>
+        <w:t>-Man cuenta con ambientación futurista y colores metálicos. Texturas de excelente resolución y efectos visuales que le dan a los modelos 3D la ilusión de contener cargas de energía.</w:t>
+      </w:r>
     </w:p>
     <w:p>
       <w:pPr>
@@ -1710,7 +1708,6 @@
           <w:b/>
           <w:color w:val="2F5496"/>
         </w:rPr>
-        <w:lastRenderedPageBreak/>
         <w:t>Concepto</w:t>
       </w:r>
     </w:p>
@@ -2269,15 +2266,8 @@
           <w:rFonts w:ascii="Arial" w:eastAsia="Arial" w:hAnsi="Arial" w:cs="Arial"/>
           <w:color w:val="2F5496"/>
         </w:rPr>
-        <w:t xml:space="preserve">El laberinto esta diseñado con muros, que limitan los diferentes caminos que Chomp-Man debe recorrer para encontrar su libertad. </w:t>
-      </w:r>
-      <w:r>
-        <w:rPr>
-          <w:rFonts w:ascii="Arial" w:eastAsia="Arial" w:hAnsi="Arial" w:cs="Arial"/>
-          <w:color w:val="2F5496"/>
-        </w:rPr>
         <w:lastRenderedPageBreak/>
-        <w:t xml:space="preserve">Los caminos tendrán enemigos y esferas de </w:t>
+        <w:t xml:space="preserve">El laberinto esta diseñado con muros, que limitan los diferentes caminos que Chomp-Man debe recorrer para encontrar su libertad. Los caminos tendrán enemigos y esferas de </w:t>
       </w:r>
       <w:r>
         <w:rPr>
@@ -2912,6 +2902,7 @@
         <w:rPr>
           <w:rFonts w:ascii="Arial" w:eastAsia="Arial" w:hAnsi="Arial" w:cs="Arial"/>
           <w:b/>
+          <w:noProof/>
           <w:color w:val="5665AC"/>
         </w:rPr>
         <w:drawing>
@@ -3191,7 +3182,6 @@
           <w:b/>
           <w:color w:val="2F5496"/>
         </w:rPr>
-        <w:lastRenderedPageBreak/>
         <w:t>Descriptivo</w:t>
       </w:r>
     </w:p>

</xml_diff>